<commit_message>
Add and revise course directives
</commit_message>
<xml_diff>
--- a/Programme Document/IN511001 Programming 2.docx
+++ b/Programme Document/IN511001 Programming 2.docx
@@ -4,7 +4,7 @@
   <w:body>
     <w:p>
       <w:pPr>
-        <w:pStyle w:val="Heading2"/>
+        <w:pStyle w:val="berschrift2"/>
       </w:pPr>
       <w:bookmarkStart w:id="0" w:name="_Toc433018311"/>
       <w:r>
@@ -47,7 +47,7 @@
           </w:tcPr>
           <w:p>
             <w:pPr>
-              <w:pStyle w:val="BodyTextIndent"/>
+              <w:pStyle w:val="Textkrper-Zeileneinzug"/>
               <w:tabs>
                 <w:tab w:val="clear" w:pos="851"/>
               </w:tabs>
@@ -81,7 +81,7 @@
           </w:tcPr>
           <w:p>
             <w:pPr>
-              <w:pStyle w:val="BodyTextIndent"/>
+              <w:pStyle w:val="Textkrper-Zeileneinzug"/>
               <w:tabs>
                 <w:tab w:val="clear" w:pos="851"/>
               </w:tabs>
@@ -114,7 +114,7 @@
           </w:tcPr>
           <w:p>
             <w:pPr>
-              <w:pStyle w:val="BodyTextIndent"/>
+              <w:pStyle w:val="Textkrper-Zeileneinzug"/>
               <w:tabs>
                 <w:tab w:val="clear" w:pos="851"/>
               </w:tabs>
@@ -148,7 +148,7 @@
           </w:tcPr>
           <w:p>
             <w:pPr>
-              <w:pStyle w:val="BodyTextIndent"/>
+              <w:pStyle w:val="Textkrper-Zeileneinzug"/>
               <w:tabs>
                 <w:tab w:val="clear" w:pos="851"/>
               </w:tabs>
@@ -184,7 +184,7 @@
           </w:tcPr>
           <w:p>
             <w:pPr>
-              <w:pStyle w:val="BodyTextIndent"/>
+              <w:pStyle w:val="Textkrper-Zeileneinzug"/>
               <w:tabs>
                 <w:tab w:val="clear" w:pos="851"/>
               </w:tabs>
@@ -216,7 +216,7 @@
           </w:tcPr>
           <w:p>
             <w:pPr>
-              <w:pStyle w:val="BodyTextIndent"/>
+              <w:pStyle w:val="Textkrper-Zeileneinzug"/>
               <w:tabs>
                 <w:tab w:val="clear" w:pos="851"/>
               </w:tabs>
@@ -247,7 +247,7 @@
           </w:tcPr>
           <w:p>
             <w:pPr>
-              <w:pStyle w:val="BodyTextIndent"/>
+              <w:pStyle w:val="Textkrper-Zeileneinzug"/>
               <w:tabs>
                 <w:tab w:val="clear" w:pos="851"/>
               </w:tabs>
@@ -280,7 +280,7 @@
           </w:tcPr>
           <w:p>
             <w:pPr>
-              <w:pStyle w:val="BodyTextIndent"/>
+              <w:pStyle w:val="Textkrper-Zeileneinzug"/>
               <w:tabs>
                 <w:tab w:val="clear" w:pos="851"/>
               </w:tabs>
@@ -310,7 +310,7 @@
           </w:tcPr>
           <w:p>
             <w:pPr>
-              <w:pStyle w:val="BodyTextIndent"/>
+              <w:pStyle w:val="Textkrper-Zeileneinzug"/>
               <w:tabs>
                 <w:tab w:val="clear" w:pos="851"/>
               </w:tabs>
@@ -342,7 +342,7 @@
           </w:tcPr>
           <w:p>
             <w:pPr>
-              <w:pStyle w:val="BodyTextIndent"/>
+              <w:pStyle w:val="Textkrper-Zeileneinzug"/>
               <w:tabs>
                 <w:tab w:val="clear" w:pos="851"/>
               </w:tabs>
@@ -373,7 +373,7 @@
           </w:tcPr>
           <w:p>
             <w:pPr>
-              <w:pStyle w:val="BodyTextIndent"/>
+              <w:pStyle w:val="Textkrper-Zeileneinzug"/>
               <w:tabs>
                 <w:tab w:val="clear" w:pos="851"/>
               </w:tabs>
@@ -413,7 +413,7 @@
           </w:tcPr>
           <w:p>
             <w:pPr>
-              <w:pStyle w:val="BodyTextIndent"/>
+              <w:pStyle w:val="Textkrper-Zeileneinzug"/>
               <w:tabs>
                 <w:tab w:val="clear" w:pos="851"/>
               </w:tabs>
@@ -449,7 +449,7 @@
           </w:tcPr>
           <w:p>
             <w:pPr>
-              <w:pStyle w:val="BodyTextIndent"/>
+              <w:pStyle w:val="Textkrper-Zeileneinzug"/>
               <w:tabs>
                 <w:tab w:val="clear" w:pos="851"/>
               </w:tabs>
@@ -480,7 +480,7 @@
           </w:tcPr>
           <w:p>
             <w:pPr>
-              <w:pStyle w:val="BodyTextIndent"/>
+              <w:pStyle w:val="Textkrper-Zeileneinzug"/>
               <w:tabs>
                 <w:tab w:val="clear" w:pos="851"/>
               </w:tabs>
@@ -511,7 +511,7 @@
           </w:tcPr>
           <w:p>
             <w:pPr>
-              <w:pStyle w:val="BodyTextIndent"/>
+              <w:pStyle w:val="Textkrper-Zeileneinzug"/>
               <w:tabs>
                 <w:tab w:val="clear" w:pos="851"/>
               </w:tabs>
@@ -544,7 +544,7 @@
           </w:tcPr>
           <w:p>
             <w:pPr>
-              <w:pStyle w:val="BodyTextIndent"/>
+              <w:pStyle w:val="Textkrper-Zeileneinzug"/>
               <w:tabs>
                 <w:tab w:val="clear" w:pos="851"/>
               </w:tabs>
@@ -583,7 +583,7 @@
           </w:tcPr>
           <w:p>
             <w:pPr>
-              <w:pStyle w:val="BodyTextIndent"/>
+              <w:pStyle w:val="Textkrper-Zeileneinzug"/>
               <w:tabs>
                 <w:tab w:val="clear" w:pos="851"/>
               </w:tabs>
@@ -625,7 +625,7 @@
           </w:p>
           <w:p>
             <w:pPr>
-              <w:pStyle w:val="BodyTextIndent"/>
+              <w:pStyle w:val="Textkrper-Zeileneinzug"/>
               <w:tabs>
                 <w:tab w:val="clear" w:pos="851"/>
               </w:tabs>
@@ -656,7 +656,7 @@
     </w:tbl>
     <w:p>
       <w:pPr>
-        <w:pStyle w:val="BodyTextIndent"/>
+        <w:pStyle w:val="Textkrper-Zeileneinzug"/>
         <w:spacing w:before="240"/>
         <w:ind w:left="0"/>
         <w:rPr>
@@ -677,12 +677,10 @@
         </w:rPr>
         <w:t>Aims</w:t>
       </w:r>
-      <w:bookmarkStart w:id="1" w:name="_GoBack"/>
-      <w:bookmarkEnd w:id="1"/>
     </w:p>
     <w:p>
       <w:pPr>
-        <w:pStyle w:val="BodyTextIndent"/>
+        <w:pStyle w:val="Textkrper-Zeileneinzug"/>
         <w:ind w:left="0"/>
         <w:rPr>
           <w:rFonts w:cs="Arial"/>
@@ -698,108 +696,56 @@
         <w:rPr>
           <w:rFonts w:cs="Arial"/>
         </w:rPr>
-        <w:t xml:space="preserve"> build event-driven, GUI (graphical user interface) applications</w:t>
-      </w:r>
-      <w:r>
-        <w:rPr>
-          <w:rFonts w:cs="Arial"/>
-        </w:rPr>
-        <w:t xml:space="preserve"> using pre-built </w:t>
-      </w:r>
-      <w:r>
-        <w:rPr>
-          <w:rFonts w:cs="Arial"/>
-        </w:rPr>
-        <w:t>control</w:t>
-      </w:r>
-      <w:r>
-        <w:rPr>
-          <w:rFonts w:cs="Arial"/>
-        </w:rPr>
-        <w:t>s</w:t>
-      </w:r>
-      <w:r>
-        <w:rPr>
-          <w:rFonts w:cs="Arial"/>
-        </w:rPr>
-        <w:t xml:space="preserve">.  </w:t>
+        <w:t xml:space="preserve"> build simple </w:t>
+      </w:r>
+      <w:r>
+        <w:rPr>
+          <w:rFonts w:cs="Arial"/>
+        </w:rPr>
+        <w:t>object-oriented (</w:t>
+      </w:r>
+      <w:r>
+        <w:rPr>
+          <w:rFonts w:cs="Arial"/>
+        </w:rPr>
+        <w:t>OO</w:t>
+      </w:r>
+      <w:r>
+        <w:rPr>
+          <w:rFonts w:cs="Arial"/>
+        </w:rPr>
+        <w:t>)</w:t>
+      </w:r>
+      <w:r>
+        <w:rPr>
+          <w:rFonts w:cs="Arial"/>
+        </w:rPr>
+        <w:t xml:space="preserve"> applications and learn to identify situations </w:t>
       </w:r>
       <w:proofErr w:type="gramStart"/>
       <w:r>
         <w:rPr>
           <w:rFonts w:cs="Arial"/>
         </w:rPr>
-        <w:t>To</w:t>
-      </w:r>
-      <w:r>
-        <w:rPr>
-          <w:rFonts w:cs="Arial"/>
-        </w:rPr>
-        <w:t xml:space="preserve"> introduce the theoretical issues involved in Object-Oriented analysis, design and programming, and discuss the distinction between the OO and Procedural programming models</w:t>
-      </w:r>
-      <w:r>
-        <w:rPr>
-          <w:rFonts w:cs="Arial"/>
-        </w:rPr>
-        <w:t>.</w:t>
+        <w:t>that are</w:t>
       </w:r>
       <w:proofErr w:type="gramEnd"/>
       <w:r>
         <w:rPr>
           <w:rFonts w:cs="Arial"/>
         </w:rPr>
-        <w:t xml:space="preserve">  To</w:t>
-      </w:r>
-      <w:r>
-        <w:rPr>
-          <w:rFonts w:cs="Arial"/>
-        </w:rPr>
-        <w:t xml:space="preserve"> build simple OO applications and learn to identify those situations </w:t>
-      </w:r>
-      <w:proofErr w:type="gramStart"/>
-      <w:r>
-        <w:rPr>
-          <w:rFonts w:cs="Arial"/>
-        </w:rPr>
-        <w:t>that are</w:t>
-      </w:r>
-      <w:proofErr w:type="gramEnd"/>
-      <w:r>
-        <w:rPr>
-          <w:rFonts w:cs="Arial"/>
-        </w:rPr>
         <w:t xml:space="preserve"> most appropriate for OO implementation</w:t>
       </w:r>
       <w:r>
         <w:rPr>
           <w:rFonts w:cs="Arial"/>
         </w:rPr>
-        <w:t xml:space="preserve">.  </w:t>
-      </w:r>
-      <w:proofErr w:type="gramStart"/>
-      <w:r>
-        <w:rPr>
-          <w:rFonts w:cs="Arial"/>
-        </w:rPr>
-        <w:t>To</w:t>
-      </w:r>
-      <w:r>
-        <w:rPr>
-          <w:rFonts w:cs="Arial"/>
-        </w:rPr>
-        <w:t xml:space="preserve"> learn the principles of correct design and implementation for applications of this type.</w:t>
-      </w:r>
-      <w:proofErr w:type="gramEnd"/>
-      <w:r>
-        <w:rPr>
-          <w:rFonts w:cs="Arial"/>
-        </w:rPr>
-        <w:t xml:space="preserve">  </w:t>
+        <w:t xml:space="preserve">. </w:t>
       </w:r>
     </w:p>
     <w:p>
       <w:pPr>
-        <w:pStyle w:val="BodyTextIndent"/>
+        <w:pStyle w:val="Textkrper-Zeileneinzug"/>
         <w:spacing w:before="240"/>
         <w:ind w:left="0"/>
         <w:rPr>
@@ -823,7 +769,7 @@
     </w:p>
     <w:p>
       <w:pPr>
-        <w:pStyle w:val="BodyTextIndent"/>
+        <w:pStyle w:val="Textkrper-Zeileneinzug"/>
         <w:spacing w:after="60"/>
         <w:ind w:left="0"/>
         <w:rPr>
@@ -839,7 +785,7 @@
     </w:p>
     <w:p>
       <w:pPr>
-        <w:pStyle w:val="BodyTextIndent"/>
+        <w:pStyle w:val="Textkrper-Zeileneinzug"/>
         <w:numPr>
           <w:ilvl w:val="0"/>
           <w:numId w:val="3"/>
@@ -857,56 +803,32 @@
         <w:rPr>
           <w:rFonts w:cs="Arial"/>
         </w:rPr>
-        <w:t xml:space="preserve">Use </w:t>
-      </w:r>
-      <w:r>
-        <w:rPr>
-          <w:rFonts w:cs="Arial"/>
-        </w:rPr>
-        <w:t>an</w:t>
-      </w:r>
-      <w:r>
-        <w:rPr>
-          <w:rFonts w:cs="Arial"/>
-        </w:rPr>
-        <w:t xml:space="preserve"> </w:t>
-      </w:r>
-      <w:smartTag w:uri="urn:schemas-microsoft-com:office:smarttags" w:element="stockticker">
-        <w:r>
-          <w:rPr>
-            <w:rFonts w:cs="Arial"/>
-          </w:rPr>
-          <w:t>IDE</w:t>
-        </w:r>
-      </w:smartTag>
-      <w:r>
-        <w:rPr>
-          <w:rFonts w:cs="Arial"/>
-        </w:rPr>
-        <w:t xml:space="preserve"> to develo</w:t>
-      </w:r>
-      <w:r>
-        <w:rPr>
-          <w:rFonts w:cs="Arial"/>
-        </w:rPr>
-        <w:t xml:space="preserve">p interactive, event-driven GUI applications using common pre-built </w:t>
-      </w:r>
-      <w:r>
-        <w:rPr>
-          <w:rFonts w:cs="Arial"/>
-        </w:rPr>
-        <w:t>control</w:t>
-      </w:r>
-      <w:r>
-        <w:rPr>
-          <w:rFonts w:cs="Arial"/>
-        </w:rPr>
-        <w:t>s.</w:t>
+        <w:t>D</w:t>
+      </w:r>
+      <w:r>
+        <w:rPr>
+          <w:rFonts w:cs="Arial"/>
+        </w:rPr>
+        <w:t>evelo</w:t>
+      </w:r>
+      <w:r>
+        <w:rPr>
+          <w:rFonts w:cs="Arial"/>
+        </w:rPr>
+        <w:t xml:space="preserve">p </w:t>
+      </w:r>
+      <w:bookmarkStart w:id="1" w:name="_GoBack"/>
+      <w:bookmarkEnd w:id="1"/>
+      <w:r>
+        <w:rPr>
+          <w:rFonts w:cs="Arial"/>
+        </w:rPr>
+        <w:t>interactive, event-driven applications.</w:t>
       </w:r>
     </w:p>
     <w:p>
       <w:pPr>
-        <w:pStyle w:val="BodyTextIndent"/>
+        <w:pStyle w:val="Textkrper-Zeileneinzug"/>
         <w:numPr>
           <w:ilvl w:val="0"/>
           <w:numId w:val="3"/>
@@ -924,30 +846,12 @@
         <w:rPr>
           <w:rFonts w:cs="Arial"/>
         </w:rPr>
-        <w:t xml:space="preserve">Write methods and event handlers for </w:t>
-      </w:r>
-      <w:r>
-        <w:rPr>
-          <w:rFonts w:cs="Arial"/>
-        </w:rPr>
-        <w:t xml:space="preserve">pre-built </w:t>
-      </w:r>
-      <w:r>
-        <w:rPr>
-          <w:rFonts w:cs="Arial"/>
-        </w:rPr>
-        <w:t>control</w:t>
-      </w:r>
-      <w:r>
-        <w:rPr>
-          <w:rFonts w:cs="Arial"/>
-        </w:rPr>
-        <w:t>s.</w:t>
+        <w:t>Declare and implement user-defined classes as part of an object-oriented implementation.</w:t>
       </w:r>
     </w:p>
     <w:p>
       <w:pPr>
-        <w:pStyle w:val="BodyTextIndent"/>
+        <w:pStyle w:val="Textkrper-Zeileneinzug"/>
         <w:numPr>
           <w:ilvl w:val="0"/>
           <w:numId w:val="3"/>
@@ -965,12 +869,66 @@
         <w:rPr>
           <w:rFonts w:cs="Arial"/>
         </w:rPr>
-        <w:t>Declare and implement user-defined classes as part of an object-oriented implementation.</w:t>
+        <w:t>Implement applications which incorporate</w:t>
+      </w:r>
+      <w:r>
+        <w:rPr>
+          <w:rFonts w:cs="Arial"/>
+        </w:rPr>
+        <w:t xml:space="preserve"> </w:t>
+      </w:r>
+      <w:r>
+        <w:rPr>
+          <w:rFonts w:cs="Arial"/>
+        </w:rPr>
+        <w:t>the basic principles of o</w:t>
+      </w:r>
+      <w:r>
+        <w:rPr>
+          <w:rFonts w:cs="Arial"/>
+        </w:rPr>
+        <w:t>bject-</w:t>
+      </w:r>
+      <w:r>
+        <w:rPr>
+          <w:rFonts w:cs="Arial"/>
+        </w:rPr>
+        <w:t>o</w:t>
+      </w:r>
+      <w:r>
+        <w:rPr>
+          <w:rFonts w:cs="Arial"/>
+        </w:rPr>
+        <w:t>riented analysis, design</w:t>
+      </w:r>
+      <w:r>
+        <w:rPr>
+          <w:rFonts w:cs="Arial"/>
+        </w:rPr>
+        <w:t>,</w:t>
+      </w:r>
+      <w:r>
+        <w:rPr>
+          <w:rFonts w:cs="Arial"/>
+        </w:rPr>
+        <w:t xml:space="preserve"> and programming, including encapsulation, inheritance</w:t>
+      </w:r>
+      <w:r>
+        <w:rPr>
+          <w:rFonts w:cs="Arial"/>
+        </w:rPr>
+        <w:t>,</w:t>
+      </w:r>
+      <w:r>
+        <w:rPr>
+          <w:rFonts w:cs="Arial"/>
+        </w:rPr>
+        <w:t xml:space="preserve"> and polymorphism.</w:t>
       </w:r>
     </w:p>
     <w:p>
       <w:pPr>
-        <w:pStyle w:val="BodyTextIndent"/>
+        <w:pStyle w:val="Textkrper-Zeileneinzug"/>
         <w:numPr>
           <w:ilvl w:val="0"/>
           <w:numId w:val="3"/>
@@ -988,71 +946,36 @@
         <w:rPr>
           <w:rFonts w:cs="Arial"/>
         </w:rPr>
-        <w:t>Demonstrate an u</w:t>
-      </w:r>
-      <w:r>
-        <w:rPr>
-          <w:rFonts w:cs="Arial"/>
-        </w:rPr>
-        <w:t>nderstand</w:t>
-      </w:r>
-      <w:r>
-        <w:rPr>
-          <w:rFonts w:cs="Arial"/>
-        </w:rPr>
-        <w:t>ing</w:t>
-      </w:r>
-      <w:r>
-        <w:rPr>
-          <w:rFonts w:cs="Arial"/>
-        </w:rPr>
-        <w:t xml:space="preserve"> the basic principles of Object-Oriented analysis, design and programming, including encapsulation, inheritance and polymorphism.</w:t>
+        <w:t xml:space="preserve">Demonstrate </w:t>
+      </w:r>
+      <w:r>
+        <w:rPr>
+          <w:rFonts w:cs="Arial"/>
+        </w:rPr>
+        <w:t>robust</w:t>
+      </w:r>
+      <w:r>
+        <w:rPr>
+          <w:rFonts w:cs="Arial"/>
+        </w:rPr>
+        <w:t xml:space="preserve"> programming practices independent of language or </w:t>
+      </w:r>
+      <w:r>
+        <w:rPr>
+          <w:rFonts w:cs="Arial"/>
+        </w:rPr>
+        <w:t>paradigm</w:t>
+      </w:r>
+      <w:r>
+        <w:rPr>
+          <w:rFonts w:cs="Arial"/>
+        </w:rPr>
+        <w:t>.</w:t>
       </w:r>
     </w:p>
     <w:p>
       <w:pPr>
-        <w:pStyle w:val="BodyTextIndent"/>
-        <w:numPr>
-          <w:ilvl w:val="0"/>
-          <w:numId w:val="3"/>
-        </w:numPr>
-        <w:tabs>
-          <w:tab w:val="clear" w:pos="851"/>
-          <w:tab w:val="left" w:pos="567"/>
-        </w:tabs>
-        <w:ind w:left="567" w:hanging="567"/>
-        <w:rPr>
-          <w:rFonts w:cs="Arial"/>
-        </w:rPr>
-      </w:pPr>
-      <w:r>
-        <w:rPr>
-          <w:rFonts w:cs="Arial"/>
-        </w:rPr>
-        <w:t xml:space="preserve">Demonstrate </w:t>
-      </w:r>
-      <w:r>
-        <w:rPr>
-          <w:rFonts w:cs="Arial"/>
-        </w:rPr>
-        <w:t xml:space="preserve">good programming practices </w:t>
-      </w:r>
-      <w:r>
-        <w:rPr>
-          <w:rFonts w:cs="Arial"/>
-        </w:rPr>
-        <w:t xml:space="preserve">that are </w:t>
-      </w:r>
-      <w:r>
-        <w:rPr>
-          <w:rFonts w:cs="Arial"/>
-        </w:rPr>
-        <w:t>independent of the language or model used.</w:t>
-      </w:r>
-    </w:p>
-    <w:p>
-      <w:pPr>
-        <w:pStyle w:val="BodyTextIndent"/>
+        <w:pStyle w:val="Textkrper-Zeileneinzug"/>
         <w:spacing w:before="240"/>
         <w:ind w:left="0"/>
         <w:rPr>
@@ -1086,7 +1009,7 @@
     </w:p>
     <w:p>
       <w:pPr>
-        <w:pStyle w:val="BodyTextIndent"/>
+        <w:pStyle w:val="Textkrper-Zeileneinzug"/>
         <w:ind w:left="0"/>
         <w:rPr>
           <w:rFonts w:cs="Arial"/>
@@ -1106,7 +1029,31 @@
         <w:rPr>
           <w:rFonts w:cs="Arial"/>
         </w:rPr>
-        <w:t xml:space="preserve">with a focus on Object Oriented </w:t>
+        <w:t xml:space="preserve">with a focus on </w:t>
+      </w:r>
+      <w:r>
+        <w:rPr>
+          <w:rFonts w:cs="Arial"/>
+        </w:rPr>
+        <w:t>o</w:t>
+      </w:r>
+      <w:r>
+        <w:rPr>
+          <w:rFonts w:cs="Arial"/>
+        </w:rPr>
+        <w:t>bject</w:t>
+      </w:r>
+      <w:r>
+        <w:rPr>
+          <w:rFonts w:cs="Arial"/>
+        </w:rPr>
+        <w:t>-o</w:t>
+      </w:r>
+      <w:r>
+        <w:rPr>
+          <w:rFonts w:cs="Arial"/>
+        </w:rPr>
+        <w:t xml:space="preserve">riented </w:t>
       </w:r>
       <w:r>
         <w:rPr>
@@ -1176,19 +1123,7 @@
         <w:rPr>
           <w:rFonts w:cs="Arial"/>
         </w:rPr>
-        <w:t xml:space="preserve">Programming event-driven applications using primitive </w:t>
-      </w:r>
-      <w:r>
-        <w:rPr>
-          <w:rFonts w:cs="Arial"/>
-        </w:rPr>
-        <w:t>control</w:t>
-      </w:r>
-      <w:r>
-        <w:rPr>
-          <w:rFonts w:cs="Arial"/>
-        </w:rPr>
-        <w:t>s</w:t>
+        <w:t>Programming event-driven applications using primitive controls</w:t>
       </w:r>
     </w:p>
     <w:p>
@@ -1285,7 +1220,42 @@
     </w:p>
     <w:p>
       <w:pPr>
-        <w:pStyle w:val="BodyTextIndent"/>
+        <w:numPr>
+          <w:ilvl w:val="0"/>
+          <w:numId w:val="2"/>
+        </w:numPr>
+        <w:tabs>
+          <w:tab w:val="clear" w:pos="360"/>
+          <w:tab w:val="num" w:pos="426"/>
+        </w:tabs>
+        <w:spacing w:after="60"/>
+        <w:ind w:left="426" w:hanging="426"/>
+        <w:rPr>
+          <w:rFonts w:cs="Arial"/>
+        </w:rPr>
+      </w:pPr>
+      <w:r>
+        <w:rPr>
+          <w:rFonts w:cs="Arial"/>
+        </w:rPr>
+        <w:t>Graphical User Interface</w:t>
+      </w:r>
+      <w:r>
+        <w:rPr>
+          <w:rFonts w:cs="Arial"/>
+        </w:rPr>
+        <w:t>s</w:t>
+      </w:r>
+      <w:r>
+        <w:rPr>
+          <w:rFonts w:cs="Arial"/>
+        </w:rPr>
+        <w:t xml:space="preserve"> (GUI)</w:t>
+      </w:r>
+    </w:p>
+    <w:p>
+      <w:pPr>
+        <w:pStyle w:val="Textkrper-Zeileneinzug"/>
         <w:keepLines/>
         <w:spacing w:before="240"/>
         <w:ind w:left="0"/>
@@ -1343,7 +1313,7 @@
           </w:tcPr>
           <w:p>
             <w:pPr>
-              <w:pStyle w:val="BodyTextIndent"/>
+              <w:pStyle w:val="Textkrper-Zeileneinzug"/>
               <w:keepLines/>
               <w:spacing w:after="0"/>
               <w:ind w:left="0"/>
@@ -1368,7 +1338,7 @@
           </w:tcPr>
           <w:p>
             <w:pPr>
-              <w:pStyle w:val="BodyTextIndent"/>
+              <w:pStyle w:val="Textkrper-Zeileneinzug"/>
               <w:keepLines/>
               <w:spacing w:after="0"/>
               <w:ind w:left="0"/>
@@ -1394,7 +1364,7 @@
           </w:tcPr>
           <w:p>
             <w:pPr>
-              <w:pStyle w:val="BodyTextIndent"/>
+              <w:pStyle w:val="Textkrper-Zeileneinzug"/>
               <w:keepLines/>
               <w:spacing w:after="0"/>
               <w:ind w:left="0"/>
@@ -1421,7 +1391,7 @@
           </w:tcPr>
           <w:p>
             <w:pPr>
-              <w:pStyle w:val="BodyTextIndent"/>
+              <w:pStyle w:val="Textkrper-Zeileneinzug"/>
               <w:keepLines/>
               <w:spacing w:after="0"/>
               <w:ind w:left="0"/>
@@ -1444,7 +1414,7 @@
           </w:tcPr>
           <w:p>
             <w:pPr>
-              <w:pStyle w:val="BodyTextIndent"/>
+              <w:pStyle w:val="Textkrper-Zeileneinzug"/>
               <w:keepLines/>
               <w:spacing w:after="0"/>
               <w:ind w:left="0"/>
@@ -1474,7 +1444,7 @@
           </w:tcPr>
           <w:p>
             <w:pPr>
-              <w:pStyle w:val="BodyTextIndent"/>
+              <w:pStyle w:val="Textkrper-Zeileneinzug"/>
               <w:keepLines/>
               <w:spacing w:after="0"/>
               <w:ind w:left="0"/>
@@ -1499,7 +1469,7 @@
           </w:tcPr>
           <w:p>
             <w:pPr>
-              <w:pStyle w:val="BodyTextIndent"/>
+              <w:pStyle w:val="Textkrper-Zeileneinzug"/>
               <w:keepLines/>
               <w:spacing w:after="0"/>
               <w:ind w:left="0"/>
@@ -1522,7 +1492,7 @@
           </w:tcPr>
           <w:p>
             <w:pPr>
-              <w:pStyle w:val="BodyTextIndent"/>
+              <w:pStyle w:val="Textkrper-Zeileneinzug"/>
               <w:keepLines/>
               <w:spacing w:after="0"/>
               <w:ind w:left="0"/>
@@ -1552,7 +1522,7 @@
           </w:tcPr>
           <w:p>
             <w:pPr>
-              <w:pStyle w:val="BodyTextIndent"/>
+              <w:pStyle w:val="Textkrper-Zeileneinzug"/>
               <w:keepLines/>
               <w:spacing w:after="0"/>
               <w:ind w:left="0"/>
@@ -1577,7 +1547,7 @@
           </w:tcPr>
           <w:p>
             <w:pPr>
-              <w:pStyle w:val="BodyTextIndent"/>
+              <w:pStyle w:val="Textkrper-Zeileneinzug"/>
               <w:keepLines/>
               <w:spacing w:after="0"/>
               <w:ind w:left="0"/>
@@ -1600,7 +1570,7 @@
           </w:tcPr>
           <w:p>
             <w:pPr>
-              <w:pStyle w:val="BodyTextIndent"/>
+              <w:pStyle w:val="Textkrper-Zeileneinzug"/>
               <w:keepLines/>
               <w:spacing w:after="0"/>
               <w:ind w:left="0"/>
@@ -1624,7 +1594,7 @@
           </w:tcPr>
           <w:p>
             <w:pPr>
-              <w:pStyle w:val="BodyTextIndent"/>
+              <w:pStyle w:val="Textkrper-Zeileneinzug"/>
               <w:keepLines/>
               <w:spacing w:after="0"/>
               <w:ind w:left="0"/>
@@ -1644,7 +1614,7 @@
     </w:tbl>
     <w:p>
       <w:pPr>
-        <w:pStyle w:val="BodyTextIndent"/>
+        <w:pStyle w:val="Textkrper-Zeileneinzug"/>
         <w:spacing w:before="240"/>
         <w:ind w:left="0"/>
         <w:rPr>
@@ -1668,7 +1638,7 @@
     </w:p>
     <w:p>
       <w:pPr>
-        <w:pStyle w:val="BodyTextIndent"/>
+        <w:pStyle w:val="Textkrper-Zeileneinzug"/>
         <w:ind w:left="0"/>
         <w:rPr>
           <w:rFonts w:cs="Arial"/>
@@ -1678,7 +1648,6 @@
         <w:rPr>
           <w:rFonts w:cs="Arial"/>
         </w:rPr>
-        <w:lastRenderedPageBreak/>
         <w:t>Recommended Textbook</w:t>
       </w:r>
     </w:p>
@@ -1823,7 +1792,7 @@
     <w:lvl w:ilvl="0">
       <w:start w:val="1"/>
       <w:numFmt w:val="decimal"/>
-      <w:pStyle w:val="Heading1"/>
+      <w:pStyle w:val="berschrift1"/>
       <w:lvlText w:val="%1."/>
       <w:lvlJc w:val="left"/>
       <w:pPr>
@@ -1839,7 +1808,7 @@
     <w:lvl w:ilvl="1">
       <w:start w:val="1"/>
       <w:numFmt w:val="decimal"/>
-      <w:pStyle w:val="Heading2"/>
+      <w:pStyle w:val="berschrift2"/>
       <w:lvlText w:val="%1.%2."/>
       <w:lvlJc w:val="left"/>
       <w:pPr>
@@ -1855,7 +1824,7 @@
     <w:lvl w:ilvl="2">
       <w:start w:val="1"/>
       <w:numFmt w:val="decimal"/>
-      <w:pStyle w:val="Heading3"/>
+      <w:pStyle w:val="berschrift3"/>
       <w:lvlText w:val="%1.%2.%3."/>
       <w:lvlJc w:val="left"/>
       <w:pPr>
@@ -2400,7 +2369,7 @@
     <w:lsdException w:name="Bibliography" w:uiPriority="37"/>
     <w:lsdException w:name="TOC Heading" w:uiPriority="39" w:qFormat="1"/>
   </w:latentStyles>
-  <w:style w:type="paragraph" w:default="1" w:styleId="Normal">
+  <w:style w:type="paragraph" w:default="1" w:styleId="Standard">
     <w:name w:val="Normal"/>
     <w:qFormat/>
     <w:rsid w:val="00B43B53"/>
@@ -2415,11 +2384,11 @@
       <w:lang w:val="en-AU" w:eastAsia="ar-SA"/>
     </w:rPr>
   </w:style>
-  <w:style w:type="paragraph" w:styleId="Heading1">
+  <w:style w:type="paragraph" w:styleId="berschrift1">
     <w:name w:val="heading 1"/>
-    <w:basedOn w:val="Normal"/>
-    <w:next w:val="BodyTextIndent"/>
-    <w:link w:val="Heading1Char"/>
+    <w:basedOn w:val="Standard"/>
+    <w:next w:val="Textkrper-Zeileneinzug"/>
+    <w:link w:val="berschrift1Zchn"/>
     <w:qFormat/>
     <w:rsid w:val="00B43B53"/>
     <w:pPr>
@@ -2436,11 +2405,11 @@
       <w:sz w:val="28"/>
     </w:rPr>
   </w:style>
-  <w:style w:type="paragraph" w:styleId="Heading2">
+  <w:style w:type="paragraph" w:styleId="berschrift2">
     <w:name w:val="heading 2"/>
-    <w:basedOn w:val="Normal"/>
-    <w:next w:val="BodyTextIndent"/>
-    <w:link w:val="Heading2Char"/>
+    <w:basedOn w:val="Standard"/>
+    <w:next w:val="Textkrper-Zeileneinzug"/>
+    <w:link w:val="berschrift2Zchn"/>
     <w:autoRedefine/>
     <w:qFormat/>
     <w:rsid w:val="00B43B53"/>
@@ -2461,11 +2430,11 @@
       <w:szCs w:val="24"/>
     </w:rPr>
   </w:style>
-  <w:style w:type="paragraph" w:styleId="Heading3">
+  <w:style w:type="paragraph" w:styleId="berschrift3">
     <w:name w:val="heading 3"/>
-    <w:basedOn w:val="Normal"/>
-    <w:next w:val="BodyTextIndent"/>
-    <w:link w:val="Heading3Char"/>
+    <w:basedOn w:val="Standard"/>
+    <w:next w:val="Textkrper-Zeileneinzug"/>
+    <w:link w:val="berschrift3Zchn"/>
     <w:qFormat/>
     <w:rsid w:val="00B43B53"/>
     <w:pPr>
@@ -2482,13 +2451,13 @@
       <w:sz w:val="22"/>
     </w:rPr>
   </w:style>
-  <w:style w:type="character" w:default="1" w:styleId="DefaultParagraphFont">
+  <w:style w:type="character" w:default="1" w:styleId="Absatz-Standardschriftart">
     <w:name w:val="Default Paragraph Font"/>
     <w:uiPriority w:val="1"/>
     <w:semiHidden/>
     <w:unhideWhenUsed/>
   </w:style>
-  <w:style w:type="table" w:default="1" w:styleId="TableNormal">
+  <w:style w:type="table" w:default="1" w:styleId="NormaleTabelle">
     <w:name w:val="Normal Table"/>
     <w:uiPriority w:val="99"/>
     <w:semiHidden/>
@@ -2503,16 +2472,16 @@
       </w:tblCellMar>
     </w:tblPr>
   </w:style>
-  <w:style w:type="numbering" w:default="1" w:styleId="NoList">
+  <w:style w:type="numbering" w:default="1" w:styleId="KeineListe">
     <w:name w:val="No List"/>
     <w:uiPriority w:val="99"/>
     <w:semiHidden/>
     <w:unhideWhenUsed/>
   </w:style>
-  <w:style w:type="paragraph" w:styleId="Header">
+  <w:style w:type="paragraph" w:styleId="Kopfzeile">
     <w:name w:val="header"/>
-    <w:basedOn w:val="Normal"/>
-    <w:link w:val="HeaderChar"/>
+    <w:basedOn w:val="Standard"/>
+    <w:link w:val="KopfzeileZchn"/>
     <w:uiPriority w:val="99"/>
     <w:unhideWhenUsed/>
     <w:rsid w:val="00C23FA8"/>
@@ -2524,17 +2493,17 @@
       <w:spacing w:line="240" w:lineRule="auto"/>
     </w:pPr>
   </w:style>
-  <w:style w:type="character" w:customStyle="1" w:styleId="HeaderChar">
-    <w:name w:val="Header Char"/>
-    <w:basedOn w:val="DefaultParagraphFont"/>
-    <w:link w:val="Header"/>
+  <w:style w:type="character" w:customStyle="1" w:styleId="KopfzeileZchn">
+    <w:name w:val="Kopfzeile Zchn"/>
+    <w:basedOn w:val="Absatz-Standardschriftart"/>
+    <w:link w:val="Kopfzeile"/>
     <w:uiPriority w:val="99"/>
     <w:rsid w:val="00C23FA8"/>
   </w:style>
-  <w:style w:type="paragraph" w:styleId="Footer">
+  <w:style w:type="paragraph" w:styleId="Fuzeile">
     <w:name w:val="footer"/>
-    <w:basedOn w:val="Normal"/>
-    <w:link w:val="FooterChar"/>
+    <w:basedOn w:val="Standard"/>
+    <w:link w:val="FuzeileZchn"/>
     <w:uiPriority w:val="99"/>
     <w:unhideWhenUsed/>
     <w:rsid w:val="00C23FA8"/>
@@ -2546,17 +2515,17 @@
       <w:spacing w:line="240" w:lineRule="auto"/>
     </w:pPr>
   </w:style>
-  <w:style w:type="character" w:customStyle="1" w:styleId="FooterChar">
-    <w:name w:val="Footer Char"/>
-    <w:basedOn w:val="DefaultParagraphFont"/>
-    <w:link w:val="Footer"/>
+  <w:style w:type="character" w:customStyle="1" w:styleId="FuzeileZchn">
+    <w:name w:val="Fußzeile Zchn"/>
+    <w:basedOn w:val="Absatz-Standardschriftart"/>
+    <w:link w:val="Fuzeile"/>
     <w:uiPriority w:val="99"/>
     <w:rsid w:val="00C23FA8"/>
   </w:style>
-  <w:style w:type="character" w:customStyle="1" w:styleId="Heading1Char">
-    <w:name w:val="Heading 1 Char"/>
-    <w:basedOn w:val="DefaultParagraphFont"/>
-    <w:link w:val="Heading1"/>
+  <w:style w:type="character" w:customStyle="1" w:styleId="berschrift1Zchn">
+    <w:name w:val="Überschrift 1 Zchn"/>
+    <w:basedOn w:val="Absatz-Standardschriftart"/>
+    <w:link w:val="berschrift1"/>
     <w:rsid w:val="00B43B53"/>
     <w:rPr>
       <w:rFonts w:ascii="Arial" w:eastAsia="Times New Roman" w:hAnsi="Arial" w:cs="Times New Roman"/>
@@ -2567,10 +2536,10 @@
       <w:lang w:val="en-AU" w:eastAsia="ar-SA"/>
     </w:rPr>
   </w:style>
-  <w:style w:type="character" w:customStyle="1" w:styleId="Heading2Char">
-    <w:name w:val="Heading 2 Char"/>
-    <w:basedOn w:val="DefaultParagraphFont"/>
-    <w:link w:val="Heading2"/>
+  <w:style w:type="character" w:customStyle="1" w:styleId="berschrift2Zchn">
+    <w:name w:val="Überschrift 2 Zchn"/>
+    <w:basedOn w:val="Absatz-Standardschriftart"/>
+    <w:link w:val="berschrift2"/>
     <w:rsid w:val="00B43B53"/>
     <w:rPr>
       <w:rFonts w:ascii="Arial" w:eastAsia="Times New Roman" w:hAnsi="Arial" w:cs="Times New Roman"/>
@@ -2581,10 +2550,10 @@
       <w:lang w:val="en-AU" w:eastAsia="ar-SA"/>
     </w:rPr>
   </w:style>
-  <w:style w:type="character" w:customStyle="1" w:styleId="Heading3Char">
-    <w:name w:val="Heading 3 Char"/>
-    <w:basedOn w:val="DefaultParagraphFont"/>
-    <w:link w:val="Heading3"/>
+  <w:style w:type="character" w:customStyle="1" w:styleId="berschrift3Zchn">
+    <w:name w:val="Überschrift 3 Zchn"/>
+    <w:basedOn w:val="Absatz-Standardschriftart"/>
+    <w:link w:val="berschrift3"/>
     <w:rsid w:val="00B43B53"/>
     <w:rPr>
       <w:rFonts w:ascii="Arial" w:eastAsia="Times New Roman" w:hAnsi="Arial" w:cs="Times New Roman"/>
@@ -2593,11 +2562,11 @@
       <w:lang w:val="en-AU" w:eastAsia="ar-SA"/>
     </w:rPr>
   </w:style>
-  <w:style w:type="paragraph" w:styleId="BodyTextIndent">
+  <w:style w:type="paragraph" w:styleId="Textkrper-Zeileneinzug">
     <w:name w:val="Body Text Indent"/>
     <w:aliases w:val="Body Text Indent Char1,Body Text Indent Char Char,Body Text Indent Char1 Char Char,Body Text Indent Char Char Char Char,Body Text Indent Char1 Char Char Char Char,Body Text Indent Char Char Char Char Char Char,Body Text Inden"/>
-    <w:basedOn w:val="Normal"/>
-    <w:link w:val="BodyTextIndentChar"/>
+    <w:basedOn w:val="Standard"/>
+    <w:link w:val="Textkrper-ZeileneinzugZchn"/>
     <w:rsid w:val="00B43B53"/>
     <w:pPr>
       <w:tabs>
@@ -2607,11 +2576,11 @@
       <w:ind w:left="851"/>
     </w:pPr>
   </w:style>
-  <w:style w:type="character" w:customStyle="1" w:styleId="BodyTextIndentChar">
-    <w:name w:val="Body Text Indent Char"/>
-    <w:aliases w:val="Body Text Indent Char1 Char,Body Text Indent Char Char Char,Body Text Indent Char1 Char Char Char,Body Text Indent Char Char Char Char Char,Body Text Indent Char1 Char Char Char Char Char,Body Text Inden Char"/>
-    <w:basedOn w:val="DefaultParagraphFont"/>
-    <w:link w:val="BodyTextIndent"/>
+  <w:style w:type="character" w:customStyle="1" w:styleId="Textkrper-ZeileneinzugZchn">
+    <w:name w:val="Textkörper-Zeileneinzug Zchn"/>
+    <w:aliases w:val="Body Text Indent Char1 Zchn,Body Text Indent Char Char Zchn,Body Text Indent Char1 Char Char Zchn,Body Text Indent Char Char Char Char Zchn,Body Text Indent Char1 Char Char Char Char Zchn,Body Text Inden Zchn"/>
+    <w:basedOn w:val="Absatz-Standardschriftart"/>
+    <w:link w:val="Textkrper-Zeileneinzug"/>
     <w:rsid w:val="00B43B53"/>
     <w:rPr>
       <w:rFonts w:ascii="Arial" w:eastAsia="Times New Roman" w:hAnsi="Arial" w:cs="Times New Roman"/>
@@ -2780,7 +2749,7 @@
     <w:lsdException w:name="Bibliography" w:uiPriority="37"/>
     <w:lsdException w:name="TOC Heading" w:uiPriority="39" w:qFormat="1"/>
   </w:latentStyles>
-  <w:style w:type="paragraph" w:default="1" w:styleId="Normal">
+  <w:style w:type="paragraph" w:default="1" w:styleId="Standard">
     <w:name w:val="Normal"/>
     <w:qFormat/>
     <w:rsid w:val="00B43B53"/>
@@ -2795,11 +2764,11 @@
       <w:lang w:val="en-AU" w:eastAsia="ar-SA"/>
     </w:rPr>
   </w:style>
-  <w:style w:type="paragraph" w:styleId="Heading1">
+  <w:style w:type="paragraph" w:styleId="berschrift1">
     <w:name w:val="heading 1"/>
-    <w:basedOn w:val="Normal"/>
-    <w:next w:val="BodyTextIndent"/>
-    <w:link w:val="Heading1Char"/>
+    <w:basedOn w:val="Standard"/>
+    <w:next w:val="Textkrper-Zeileneinzug"/>
+    <w:link w:val="berschrift1Zchn"/>
     <w:qFormat/>
     <w:rsid w:val="00B43B53"/>
     <w:pPr>
@@ -2816,11 +2785,11 @@
       <w:sz w:val="28"/>
     </w:rPr>
   </w:style>
-  <w:style w:type="paragraph" w:styleId="Heading2">
+  <w:style w:type="paragraph" w:styleId="berschrift2">
     <w:name w:val="heading 2"/>
-    <w:basedOn w:val="Normal"/>
-    <w:next w:val="BodyTextIndent"/>
-    <w:link w:val="Heading2Char"/>
+    <w:basedOn w:val="Standard"/>
+    <w:next w:val="Textkrper-Zeileneinzug"/>
+    <w:link w:val="berschrift2Zchn"/>
     <w:autoRedefine/>
     <w:qFormat/>
     <w:rsid w:val="00B43B53"/>
@@ -2841,11 +2810,11 @@
       <w:szCs w:val="24"/>
     </w:rPr>
   </w:style>
-  <w:style w:type="paragraph" w:styleId="Heading3">
+  <w:style w:type="paragraph" w:styleId="berschrift3">
     <w:name w:val="heading 3"/>
-    <w:basedOn w:val="Normal"/>
-    <w:next w:val="BodyTextIndent"/>
-    <w:link w:val="Heading3Char"/>
+    <w:basedOn w:val="Standard"/>
+    <w:next w:val="Textkrper-Zeileneinzug"/>
+    <w:link w:val="berschrift3Zchn"/>
     <w:qFormat/>
     <w:rsid w:val="00B43B53"/>
     <w:pPr>
@@ -2862,13 +2831,13 @@
       <w:sz w:val="22"/>
     </w:rPr>
   </w:style>
-  <w:style w:type="character" w:default="1" w:styleId="DefaultParagraphFont">
+  <w:style w:type="character" w:default="1" w:styleId="Absatz-Standardschriftart">
     <w:name w:val="Default Paragraph Font"/>
     <w:uiPriority w:val="1"/>
     <w:semiHidden/>
     <w:unhideWhenUsed/>
   </w:style>
-  <w:style w:type="table" w:default="1" w:styleId="TableNormal">
+  <w:style w:type="table" w:default="1" w:styleId="NormaleTabelle">
     <w:name w:val="Normal Table"/>
     <w:uiPriority w:val="99"/>
     <w:semiHidden/>
@@ -2883,16 +2852,16 @@
       </w:tblCellMar>
     </w:tblPr>
   </w:style>
-  <w:style w:type="numbering" w:default="1" w:styleId="NoList">
+  <w:style w:type="numbering" w:default="1" w:styleId="KeineListe">
     <w:name w:val="No List"/>
     <w:uiPriority w:val="99"/>
     <w:semiHidden/>
     <w:unhideWhenUsed/>
   </w:style>
-  <w:style w:type="paragraph" w:styleId="Header">
+  <w:style w:type="paragraph" w:styleId="Kopfzeile">
     <w:name w:val="header"/>
-    <w:basedOn w:val="Normal"/>
-    <w:link w:val="HeaderChar"/>
+    <w:basedOn w:val="Standard"/>
+    <w:link w:val="KopfzeileZchn"/>
     <w:uiPriority w:val="99"/>
     <w:unhideWhenUsed/>
     <w:rsid w:val="00C23FA8"/>
@@ -2904,17 +2873,17 @@
       <w:spacing w:line="240" w:lineRule="auto"/>
     </w:pPr>
   </w:style>
-  <w:style w:type="character" w:customStyle="1" w:styleId="HeaderChar">
-    <w:name w:val="Header Char"/>
-    <w:basedOn w:val="DefaultParagraphFont"/>
-    <w:link w:val="Header"/>
+  <w:style w:type="character" w:customStyle="1" w:styleId="KopfzeileZchn">
+    <w:name w:val="Kopfzeile Zchn"/>
+    <w:basedOn w:val="Absatz-Standardschriftart"/>
+    <w:link w:val="Kopfzeile"/>
     <w:uiPriority w:val="99"/>
     <w:rsid w:val="00C23FA8"/>
   </w:style>
-  <w:style w:type="paragraph" w:styleId="Footer">
+  <w:style w:type="paragraph" w:styleId="Fuzeile">
     <w:name w:val="footer"/>
-    <w:basedOn w:val="Normal"/>
-    <w:link w:val="FooterChar"/>
+    <w:basedOn w:val="Standard"/>
+    <w:link w:val="FuzeileZchn"/>
     <w:uiPriority w:val="99"/>
     <w:unhideWhenUsed/>
     <w:rsid w:val="00C23FA8"/>
@@ -2926,17 +2895,17 @@
       <w:spacing w:line="240" w:lineRule="auto"/>
     </w:pPr>
   </w:style>
-  <w:style w:type="character" w:customStyle="1" w:styleId="FooterChar">
-    <w:name w:val="Footer Char"/>
-    <w:basedOn w:val="DefaultParagraphFont"/>
-    <w:link w:val="Footer"/>
+  <w:style w:type="character" w:customStyle="1" w:styleId="FuzeileZchn">
+    <w:name w:val="Fußzeile Zchn"/>
+    <w:basedOn w:val="Absatz-Standardschriftart"/>
+    <w:link w:val="Fuzeile"/>
     <w:uiPriority w:val="99"/>
     <w:rsid w:val="00C23FA8"/>
   </w:style>
-  <w:style w:type="character" w:customStyle="1" w:styleId="Heading1Char">
-    <w:name w:val="Heading 1 Char"/>
-    <w:basedOn w:val="DefaultParagraphFont"/>
-    <w:link w:val="Heading1"/>
+  <w:style w:type="character" w:customStyle="1" w:styleId="berschrift1Zchn">
+    <w:name w:val="Überschrift 1 Zchn"/>
+    <w:basedOn w:val="Absatz-Standardschriftart"/>
+    <w:link w:val="berschrift1"/>
     <w:rsid w:val="00B43B53"/>
     <w:rPr>
       <w:rFonts w:ascii="Arial" w:eastAsia="Times New Roman" w:hAnsi="Arial" w:cs="Times New Roman"/>
@@ -2947,10 +2916,10 @@
       <w:lang w:val="en-AU" w:eastAsia="ar-SA"/>
     </w:rPr>
   </w:style>
-  <w:style w:type="character" w:customStyle="1" w:styleId="Heading2Char">
-    <w:name w:val="Heading 2 Char"/>
-    <w:basedOn w:val="DefaultParagraphFont"/>
-    <w:link w:val="Heading2"/>
+  <w:style w:type="character" w:customStyle="1" w:styleId="berschrift2Zchn">
+    <w:name w:val="Überschrift 2 Zchn"/>
+    <w:basedOn w:val="Absatz-Standardschriftart"/>
+    <w:link w:val="berschrift2"/>
     <w:rsid w:val="00B43B53"/>
     <w:rPr>
       <w:rFonts w:ascii="Arial" w:eastAsia="Times New Roman" w:hAnsi="Arial" w:cs="Times New Roman"/>
@@ -2961,10 +2930,10 @@
       <w:lang w:val="en-AU" w:eastAsia="ar-SA"/>
     </w:rPr>
   </w:style>
-  <w:style w:type="character" w:customStyle="1" w:styleId="Heading3Char">
-    <w:name w:val="Heading 3 Char"/>
-    <w:basedOn w:val="DefaultParagraphFont"/>
-    <w:link w:val="Heading3"/>
+  <w:style w:type="character" w:customStyle="1" w:styleId="berschrift3Zchn">
+    <w:name w:val="Überschrift 3 Zchn"/>
+    <w:basedOn w:val="Absatz-Standardschriftart"/>
+    <w:link w:val="berschrift3"/>
     <w:rsid w:val="00B43B53"/>
     <w:rPr>
       <w:rFonts w:ascii="Arial" w:eastAsia="Times New Roman" w:hAnsi="Arial" w:cs="Times New Roman"/>
@@ -2973,11 +2942,11 @@
       <w:lang w:val="en-AU" w:eastAsia="ar-SA"/>
     </w:rPr>
   </w:style>
-  <w:style w:type="paragraph" w:styleId="BodyTextIndent">
+  <w:style w:type="paragraph" w:styleId="Textkrper-Zeileneinzug">
     <w:name w:val="Body Text Indent"/>
     <w:aliases w:val="Body Text Indent Char1,Body Text Indent Char Char,Body Text Indent Char1 Char Char,Body Text Indent Char Char Char Char,Body Text Indent Char1 Char Char Char Char,Body Text Indent Char Char Char Char Char Char,Body Text Inden"/>
-    <w:basedOn w:val="Normal"/>
-    <w:link w:val="BodyTextIndentChar"/>
+    <w:basedOn w:val="Standard"/>
+    <w:link w:val="Textkrper-ZeileneinzugZchn"/>
     <w:rsid w:val="00B43B53"/>
     <w:pPr>
       <w:tabs>
@@ -2987,11 +2956,11 @@
       <w:ind w:left="851"/>
     </w:pPr>
   </w:style>
-  <w:style w:type="character" w:customStyle="1" w:styleId="BodyTextIndentChar">
-    <w:name w:val="Body Text Indent Char"/>
-    <w:aliases w:val="Body Text Indent Char1 Char,Body Text Indent Char Char Char,Body Text Indent Char1 Char Char Char,Body Text Indent Char Char Char Char Char,Body Text Indent Char1 Char Char Char Char Char,Body Text Inden Char"/>
-    <w:basedOn w:val="DefaultParagraphFont"/>
-    <w:link w:val="BodyTextIndent"/>
+  <w:style w:type="character" w:customStyle="1" w:styleId="Textkrper-ZeileneinzugZchn">
+    <w:name w:val="Textkörper-Zeileneinzug Zchn"/>
+    <w:aliases w:val="Body Text Indent Char1 Zchn,Body Text Indent Char Char Zchn,Body Text Indent Char1 Char Char Zchn,Body Text Indent Char Char Char Char Zchn,Body Text Indent Char1 Char Char Char Char Zchn,Body Text Inden Zchn"/>
+    <w:basedOn w:val="Absatz-Standardschriftart"/>
+    <w:link w:val="Textkrper-Zeileneinzug"/>
     <w:rsid w:val="00B43B53"/>
     <w:rPr>
       <w:rFonts w:ascii="Arial" w:eastAsia="Times New Roman" w:hAnsi="Arial" w:cs="Times New Roman"/>
@@ -3293,7 +3262,7 @@
 </file>
 
 <file path=customXml/itemProps1.xml><?xml version="1.0" encoding="utf-8"?>
-<ds:datastoreItem xmlns:ds="http://schemas.openxmlformats.org/officeDocument/2006/customXml" ds:itemID="{631BA723-D9B8-4F8D-9692-820A9B37801E}">
+<ds:datastoreItem xmlns:ds="http://schemas.openxmlformats.org/officeDocument/2006/customXml" ds:itemID="{B370E4CA-07CB-4581-A61D-C86E4414BB53}">
   <ds:schemaRefs>
     <ds:schemaRef ds:uri="http://schemas.openxmlformats.org/officeDocument/2006/bibliography"/>
   </ds:schemaRefs>

</xml_diff>